<commit_message>
ticks, tick lines, line lines, font
</commit_message>
<xml_diff>
--- a/test/templates/temp_columnchart.docx
+++ b/test/templates/temp_columnchart.docx
@@ -3,15 +3,16 @@
 <w:document xmlns:wpc="http://schemas.microsoft.com/office/word/2010/wordprocessingCanvas" xmlns:mo="http://schemas.microsoft.com/office/mac/office/2008/main" xmlns:mc="http://schemas.openxmlformats.org/markup-compatibility/2006" xmlns:mv="urn:schemas-microsoft-com:mac:vml" xmlns:o="urn:schemas-microsoft-com:office:office" xmlns:r="http://schemas.openxmlformats.org/officeDocument/2006/relationships" xmlns:m="http://schemas.openxmlformats.org/officeDocument/2006/math" xmlns:v="urn:schemas-microsoft-com:vml" xmlns:wp14="http://schemas.microsoft.com/office/word/2010/wordprocessingDrawing" xmlns:wp="http://schemas.openxmlformats.org/drawingml/2006/wordprocessingDrawing" xmlns:w10="urn:schemas-microsoft-com:office:word" xmlns:w="http://schemas.openxmlformats.org/wordprocessingml/2006/main" xmlns:w14="http://schemas.microsoft.com/office/word/2010/wordml" xmlns:wpg="http://schemas.microsoft.com/office/word/2010/wordprocessingGroup" xmlns:wpi="http://schemas.microsoft.com/office/word/2010/wordprocessingInk" xmlns:wne="http://schemas.microsoft.com/office/word/2006/wordml" xmlns:wps="http://schemas.microsoft.com/office/word/2010/wordprocessingShape" mc:Ignorable="w14 wp14">
   <w:body>
     <w:p>
+      <w:bookmarkStart w:id="0" w:name="_GoBack"/>
       <w:r>
         <w:rPr>
           <w:noProof/>
         </w:rPr>
         <w:drawing>
-          <wp:inline distT="0" distB="0" distL="0" distR="0" wp14:anchorId="0369D5FF" wp14:editId="2660D58C">
+          <wp:inline distT="0" distB="0" distL="0" distR="0" wp14:anchorId="3930D0D0" wp14:editId="0503F13C">
             <wp:extent cx="5274310" cy="3076575"/>
             <wp:effectExtent l="0" t="0" r="34290" b="22225"/>
-            <wp:docPr id="2" name="Chart 2"/>
+            <wp:docPr id="1" name="Chart 1"/>
             <wp:cNvGraphicFramePr/>
             <a:graphic xmlns:a="http://schemas.openxmlformats.org/drawingml/2006/main">
               <a:graphicData uri="http://schemas.openxmlformats.org/drawingml/2006/chart">
@@ -21,16 +22,16 @@
           </wp:inline>
         </w:drawing>
       </w:r>
-      <w:bookmarkStart w:id="0" w:name="_GoBack"/>
+      <w:bookmarkEnd w:id="0"/>
       <w:r>
         <w:rPr>
           <w:noProof/>
         </w:rPr>
         <w:drawing>
-          <wp:inline distT="0" distB="0" distL="0" distR="0" wp14:anchorId="6D0FFFFC" wp14:editId="0D7ED30E">
+          <wp:inline distT="0" distB="0" distL="0" distR="0" wp14:anchorId="69E80D5E" wp14:editId="689A90C7">
             <wp:extent cx="5274310" cy="3076575"/>
             <wp:effectExtent l="0" t="0" r="34290" b="22225"/>
-            <wp:docPr id="4" name="Chart 4"/>
+            <wp:docPr id="3" name="Chart 3"/>
             <wp:cNvGraphicFramePr/>
             <a:graphic xmlns:a="http://schemas.openxmlformats.org/drawingml/2006/main">
               <a:graphicData uri="http://schemas.openxmlformats.org/drawingml/2006/chart">
@@ -40,7 +41,6 @@
           </wp:inline>
         </w:drawing>
       </w:r>
-      <w:bookmarkEnd w:id="0"/>
     </w:p>
     <w:p/>
     <w:sectPr>
@@ -680,11 +680,11 @@
           <c:showBubbleSize val="0"/>
         </c:dLbls>
         <c:gapWidth val="150"/>
-        <c:axId val="-2099897976"/>
-        <c:axId val="-2102903720"/>
+        <c:axId val="-2102798648"/>
+        <c:axId val="2136220200"/>
       </c:barChart>
       <c:catAx>
-        <c:axId val="-2099897976"/>
+        <c:axId val="-2102798648"/>
         <c:scaling>
           <c:orientation val="minMax"/>
         </c:scaling>
@@ -693,7 +693,7 @@
         <c:majorTickMark val="out"/>
         <c:minorTickMark val="none"/>
         <c:tickLblPos val="nextTo"/>
-        <c:crossAx val="-2102903720"/>
+        <c:crossAx val="2136220200"/>
         <c:crosses val="autoZero"/>
         <c:auto val="1"/>
         <c:lblAlgn val="ctr"/>
@@ -701,7 +701,7 @@
         <c:noMultiLvlLbl val="0"/>
       </c:catAx>
       <c:valAx>
-        <c:axId val="-2102903720"/>
+        <c:axId val="2136220200"/>
         <c:scaling>
           <c:orientation val="minMax"/>
         </c:scaling>
@@ -712,9 +712,15 @@
         <c:majorTickMark val="out"/>
         <c:minorTickMark val="none"/>
         <c:tickLblPos val="nextTo"/>
-        <c:crossAx val="-2099897976"/>
+        <c:crossAx val="-2102798648"/>
         <c:crosses val="autoZero"/>
         <c:crossBetween val="between"/>
+        <c:dispUnits>
+          <c:builtInUnit val="hundreds"/>
+          <c:dispUnitsLbl>
+            <c:layout/>
+          </c:dispUnitsLbl>
+        </c:dispUnits>
       </c:valAx>
     </c:plotArea>
     <c:legend>
@@ -933,11 +939,11 @@
           <c:showBubbleSize val="0"/>
         </c:dLbls>
         <c:gapWidth val="150"/>
-        <c:axId val="-2101135016"/>
-        <c:axId val="-2088397784"/>
+        <c:axId val="-2043131672"/>
+        <c:axId val="-2042836440"/>
       </c:barChart>
       <c:catAx>
-        <c:axId val="-2101135016"/>
+        <c:axId val="-2043131672"/>
         <c:scaling>
           <c:orientation val="minMax"/>
         </c:scaling>
@@ -946,7 +952,7 @@
         <c:majorTickMark val="out"/>
         <c:minorTickMark val="none"/>
         <c:tickLblPos val="nextTo"/>
-        <c:crossAx val="-2088397784"/>
+        <c:crossAx val="-2042836440"/>
         <c:crosses val="autoZero"/>
         <c:auto val="1"/>
         <c:lblAlgn val="ctr"/>
@@ -954,25 +960,32 @@
         <c:noMultiLvlLbl val="0"/>
       </c:catAx>
       <c:valAx>
-        <c:axId val="-2088397784"/>
+        <c:axId val="-2042836440"/>
         <c:scaling>
           <c:orientation val="minMax"/>
         </c:scaling>
         <c:delete val="0"/>
         <c:axPos val="l"/>
-        <c:majorGridlines/>
+        <c:majorGridlines>
+          <c:spPr>
+            <a:ln w="3175" cmpd="sng">
+              <a:solidFill>
+                <a:schemeClr val="bg1">
+                  <a:lumMod val="75000"/>
+                </a:schemeClr>
+              </a:solidFill>
+            </a:ln>
+          </c:spPr>
+        </c:majorGridlines>
         <c:numFmt formatCode="General" sourceLinked="1"/>
         <c:majorTickMark val="out"/>
         <c:minorTickMark val="none"/>
         <c:tickLblPos val="nextTo"/>
-        <c:crossAx val="-2101135016"/>
+        <c:crossAx val="-2043131672"/>
         <c:crosses val="autoZero"/>
         <c:crossBetween val="between"/>
         <c:dispUnits>
-          <c:builtInUnit val="thousands"/>
-          <c:dispUnitsLbl>
-            <c:layout/>
-          </c:dispUnitsLbl>
+          <c:builtInUnit val="hundreds"/>
         </c:dispUnits>
       </c:valAx>
     </c:plotArea>
@@ -990,7 +1003,10 @@
     <a:lstStyle/>
     <a:p>
       <a:pPr>
-        <a:defRPr sz="800"/>
+        <a:defRPr sz="800">
+          <a:latin typeface="Georgia"/>
+          <a:cs typeface="Georgia"/>
+        </a:defRPr>
       </a:pPr>
       <a:endParaRPr lang="en-US"/>
     </a:p>

</xml_diff>